<commit_message>
small corrections spell checks
</commit_message>
<xml_diff>
--- a/ASE_Project_Increment1.docx
+++ b/ASE_Project_Increment1.docx
@@ -1,6 +1,6 @@
 
 <file path=word/document.xml><?xml version="1.0" encoding="utf-8"?>
-<w:document xmlns:ve="http://schemas.openxmlformats.org/markup-compatibility/2006" xmlns:o="urn:schemas-microsoft-com:office:office" xmlns:r="http://schemas.openxmlformats.org/officeDocument/2006/relationships" xmlns:m="http://schemas.openxmlformats.org/officeDocument/2006/math" xmlns:v="urn:schemas-microsoft-com:vml" xmlns:wp="http://schemas.openxmlformats.org/drawingml/2006/wordprocessingDrawing" xmlns:w10="urn:schemas-microsoft-com:office:word" xmlns:w="http://schemas.openxmlformats.org/wordprocessingml/2006/main" xmlns:wne="http://schemas.microsoft.com/office/word/2006/wordml">
+<w:document xmlns:wpc="http://schemas.microsoft.com/office/word/2010/wordprocessingCanvas" xmlns:cx="http://schemas.microsoft.com/office/drawing/2014/chartex" xmlns:cx1="http://schemas.microsoft.com/office/drawing/2015/9/8/chartex" xmlns:cx2="http://schemas.microsoft.com/office/drawing/2015/10/21/chartex" xmlns:mc="http://schemas.openxmlformats.org/markup-compatibility/2006" xmlns:o="urn:schemas-microsoft-com:office:office" xmlns:r="http://schemas.openxmlformats.org/officeDocument/2006/relationships" xmlns:m="http://schemas.openxmlformats.org/officeDocument/2006/math" xmlns:v="urn:schemas-microsoft-com:vml" xmlns:wp14="http://schemas.microsoft.com/office/word/2010/wordprocessingDrawing" xmlns:wp="http://schemas.openxmlformats.org/drawingml/2006/wordprocessingDrawing" xmlns:w10="urn:schemas-microsoft-com:office:word" xmlns:w="http://schemas.openxmlformats.org/wordprocessingml/2006/main" xmlns:w14="http://schemas.microsoft.com/office/word/2010/wordml" xmlns:w15="http://schemas.microsoft.com/office/word/2012/wordml" xmlns:w16se="http://schemas.microsoft.com/office/word/2015/wordml/symex" xmlns:wpg="http://schemas.microsoft.com/office/word/2010/wordprocessingGroup" xmlns:wpi="http://schemas.microsoft.com/office/word/2010/wordprocessingInk" xmlns:wne="http://schemas.microsoft.com/office/word/2006/wordml" xmlns:wps="http://schemas.microsoft.com/office/word/2010/wordprocessingShape" mc:Ignorable="w14 w15 w16se wp14">
   <w:body>
     <w:p>
       <w:pPr>
@@ -79,7 +79,7 @@
           <w:left w:w="0" w:type="dxa"/>
           <w:right w:w="0" w:type="dxa"/>
         </w:tblCellMar>
-        <w:tblLook w:val="04A0"/>
+        <w:tblLook w:val="04A0" w:firstRow="1" w:lastRow="0" w:firstColumn="1" w:lastColumn="0" w:noHBand="0" w:noVBand="1"/>
       </w:tblPr>
       <w:tblGrid>
         <w:gridCol w:w="310"/>
@@ -494,13 +494,19 @@
         <w:rPr>
           <w:rFonts w:ascii="Times New Roman" w:hAnsi="Times New Roman" w:cs="Times New Roman"/>
         </w:rPr>
-        <w:t xml:space="preserve">which facilitates users to take </w:t>
-      </w:r>
-      <w:r>
-        <w:rPr>
-          <w:rFonts w:ascii="Times New Roman" w:hAnsi="Times New Roman" w:cs="Times New Roman"/>
-        </w:rPr>
-        <w:t xml:space="preserve"> quizzes online through web portal</w:t>
+        <w:t xml:space="preserve">which facilitates users to </w:t>
+      </w:r>
+      <w:r>
+        <w:rPr>
+          <w:rFonts w:ascii="Times New Roman" w:hAnsi="Times New Roman" w:cs="Times New Roman"/>
+        </w:rPr>
+        <w:t>take quizzes</w:t>
+      </w:r>
+      <w:r>
+        <w:rPr>
+          <w:rFonts w:ascii="Times New Roman" w:hAnsi="Times New Roman" w:cs="Times New Roman"/>
+        </w:rPr>
+        <w:t xml:space="preserve"> online through web portal</w:t>
       </w:r>
       <w:r>
         <w:rPr>
@@ -871,7 +877,23 @@
           <w:color w:val="000000"/>
           <w:lang w:val="en-US"/>
         </w:rPr>
-        <w:t>Timer is displayed on the screen for users comfort (yet to be completed).</w:t>
+        <w:t xml:space="preserve">Timer is displayed on the screen for </w:t>
+      </w:r>
+      <w:r>
+        <w:rPr>
+          <w:rFonts w:ascii="Times New Roman" w:eastAsia="Times New Roman" w:hAnsi="Times New Roman" w:cs="Times New Roman"/>
+          <w:color w:val="000000"/>
+          <w:lang w:val="en-US"/>
+        </w:rPr>
+        <w:t>user’s</w:t>
+      </w:r>
+      <w:r>
+        <w:rPr>
+          <w:rFonts w:ascii="Times New Roman" w:eastAsia="Times New Roman" w:hAnsi="Times New Roman" w:cs="Times New Roman"/>
+          <w:color w:val="000000"/>
+          <w:lang w:val="en-US"/>
+        </w:rPr>
+        <w:t xml:space="preserve"> comfort (yet to be completed).</w:t>
       </w:r>
     </w:p>
     <w:p>
@@ -890,7 +912,19 @@
         <w:rPr>
           <w:rFonts w:ascii="Times New Roman" w:hAnsi="Times New Roman" w:cs="Times New Roman"/>
         </w:rPr>
-        <w:t xml:space="preserve">Scribble pad is available for users for scratch work. It's saved for users future use to analyse wrong answers if any </w:t>
+        <w:t>Scribble pad is available</w:t>
+      </w:r>
+      <w:r>
+        <w:rPr>
+          <w:rFonts w:ascii="Times New Roman" w:hAnsi="Times New Roman" w:cs="Times New Roman"/>
+        </w:rPr>
+        <w:t xml:space="preserve"> for users for scratch work. It i</w:t>
+      </w:r>
+      <w:r>
+        <w:rPr>
+          <w:rFonts w:ascii="Times New Roman" w:hAnsi="Times New Roman" w:cs="Times New Roman"/>
+        </w:rPr>
+        <w:t xml:space="preserve">s saved for users future use to analyse wrong answers if any </w:t>
       </w:r>
       <w:r>
         <w:rPr>
@@ -980,7 +1014,25 @@
         <w:rPr>
           <w:rFonts w:ascii="Times New Roman" w:hAnsi="Times New Roman" w:cs="Times New Roman"/>
         </w:rPr>
-        <w:t>This would save users time to await for results of the quizzes taken.</w:t>
+        <w:t xml:space="preserve">This would save users time to </w:t>
+      </w:r>
+      <w:r>
+        <w:rPr>
+          <w:rFonts w:ascii="Times New Roman" w:hAnsi="Times New Roman" w:cs="Times New Roman"/>
+        </w:rPr>
+        <w:t>a</w:t>
+      </w:r>
+      <w:r>
+        <w:rPr>
+          <w:rFonts w:ascii="Times New Roman" w:hAnsi="Times New Roman" w:cs="Times New Roman"/>
+        </w:rPr>
+        <w:t>wait</w:t>
+      </w:r>
+      <w:r>
+        <w:rPr>
+          <w:rFonts w:ascii="Times New Roman" w:hAnsi="Times New Roman" w:cs="Times New Roman"/>
+        </w:rPr>
+        <w:t xml:space="preserve"> for results of the quizzes taken.</w:t>
       </w:r>
     </w:p>
     <w:p>
@@ -1001,13 +1053,32 @@
           <w:rFonts w:ascii="Times New Roman" w:hAnsi="Times New Roman" w:cs="Times New Roman"/>
           <w:b/>
         </w:rPr>
-        <w:t xml:space="preserve">Self assessment: </w:t>
-      </w:r>
-      <w:r>
-        <w:rPr>
-          <w:rFonts w:ascii="Times New Roman" w:hAnsi="Times New Roman" w:cs="Times New Roman"/>
-        </w:rPr>
-        <w:t>As results are provided immediately after the test, user can self assess his/her performance and know their mistakes.</w:t>
+        <w:t>Self-assessment</w:t>
+      </w:r>
+      <w:r>
+        <w:rPr>
+          <w:rFonts w:ascii="Times New Roman" w:hAnsi="Times New Roman" w:cs="Times New Roman"/>
+          <w:b/>
+        </w:rPr>
+        <w:t xml:space="preserve">: </w:t>
+      </w:r>
+      <w:r>
+        <w:rPr>
+          <w:rFonts w:ascii="Times New Roman" w:hAnsi="Times New Roman" w:cs="Times New Roman"/>
+        </w:rPr>
+        <w:t xml:space="preserve">As results are provided immediately after the test, user can </w:t>
+      </w:r>
+      <w:r>
+        <w:rPr>
+          <w:rFonts w:ascii="Times New Roman" w:hAnsi="Times New Roman" w:cs="Times New Roman"/>
+        </w:rPr>
+        <w:t>self-assess</w:t>
+      </w:r>
+      <w:r>
+        <w:rPr>
+          <w:rFonts w:ascii="Times New Roman" w:hAnsi="Times New Roman" w:cs="Times New Roman"/>
+        </w:rPr>
+        <w:t xml:space="preserve"> his/her performance and know their mistakes.</w:t>
       </w:r>
     </w:p>
     <w:p>
@@ -1145,7 +1216,13 @@
         <w:rPr>
           <w:rFonts w:ascii="Times New Roman" w:hAnsi="Times New Roman" w:cs="Times New Roman"/>
         </w:rPr>
-        <w:t>Github's burndown chart of the project is as follows:</w:t>
+        <w:t>GitHub’s</w:t>
+      </w:r>
+      <w:r>
+        <w:rPr>
+          <w:rFonts w:ascii="Times New Roman" w:hAnsi="Times New Roman" w:cs="Times New Roman"/>
+        </w:rPr>
+        <w:t xml:space="preserve"> burndown chart of the project is as follows:</w:t>
       </w:r>
     </w:p>
     <w:p>
@@ -1160,7 +1237,7 @@
         <w:rPr>
           <w:rFonts w:ascii="Times New Roman" w:hAnsi="Times New Roman" w:cs="Times New Roman"/>
           <w:noProof/>
-          <w:lang w:val="en-US"/>
+          <w:lang w:eastAsia="en-IN"/>
         </w:rPr>
         <w:drawing>
           <wp:inline distT="0" distB="0" distL="0" distR="0">
@@ -1251,7 +1328,13 @@
         <w:rPr>
           <w:rFonts w:ascii="Times New Roman" w:hAnsi="Times New Roman" w:cs="Times New Roman"/>
         </w:rPr>
-        <w:t>Github's issues for the project are as follows:</w:t>
+        <w:t>GitHub’s</w:t>
+      </w:r>
+      <w:r>
+        <w:rPr>
+          <w:rFonts w:ascii="Times New Roman" w:hAnsi="Times New Roman" w:cs="Times New Roman"/>
+        </w:rPr>
+        <w:t xml:space="preserve"> issues for the project are as follows:</w:t>
       </w:r>
     </w:p>
     <w:p>
@@ -1278,7 +1361,7 @@
           <w:rFonts w:ascii="Times New Roman" w:hAnsi="Times New Roman" w:cs="Times New Roman"/>
           <w:b/>
           <w:noProof/>
-          <w:lang w:val="en-US"/>
+          <w:lang w:eastAsia="en-IN"/>
         </w:rPr>
         <w:drawing>
           <wp:inline distT="0" distB="0" distL="0" distR="0">
@@ -1339,11 +1422,25 @@
           <w:b/>
         </w:rPr>
       </w:pPr>
-      <w:r>
-        <w:rPr>
-          <w:rFonts w:ascii="Times New Roman" w:hAnsi="Times New Roman" w:cs="Times New Roman"/>
-          <w:b/>
-        </w:rPr>
+    </w:p>
+    <w:p>
+      <w:pPr>
+        <w:tabs>
+          <w:tab w:val="left" w:pos="2610"/>
+        </w:tabs>
+        <w:spacing w:line="240" w:lineRule="auto"/>
+        <w:jc w:val="both"/>
+        <w:rPr>
+          <w:rFonts w:ascii="Times New Roman" w:hAnsi="Times New Roman" w:cs="Times New Roman"/>
+          <w:b/>
+        </w:rPr>
+      </w:pPr>
+      <w:r>
+        <w:rPr>
+          <w:rFonts w:ascii="Times New Roman" w:hAnsi="Times New Roman" w:cs="Times New Roman"/>
+          <w:b/>
+        </w:rPr>
+        <w:lastRenderedPageBreak/>
         <w:t>Contributors graph:</w:t>
       </w:r>
       <w:r>
@@ -1366,8 +1463,13 @@
         <w:rPr>
           <w:rFonts w:ascii="Times New Roman" w:hAnsi="Times New Roman" w:cs="Times New Roman"/>
         </w:rPr>
-        <w:lastRenderedPageBreak/>
-        <w:t>Github's contributors graph for the project is as follows:</w:t>
+        <w:t>GitHub’s</w:t>
+      </w:r>
+      <w:r>
+        <w:rPr>
+          <w:rFonts w:ascii="Times New Roman" w:hAnsi="Times New Roman" w:cs="Times New Roman"/>
+        </w:rPr>
+        <w:t xml:space="preserve"> contributors graph for the project is as follows:</w:t>
       </w:r>
     </w:p>
     <w:p>
@@ -1382,7 +1484,7 @@
         <w:rPr>
           <w:rFonts w:ascii="Times New Roman" w:hAnsi="Times New Roman" w:cs="Times New Roman"/>
           <w:noProof/>
-          <w:lang w:val="en-US"/>
+          <w:lang w:eastAsia="en-IN"/>
         </w:rPr>
         <w:drawing>
           <wp:inline distT="0" distB="0" distL="0" distR="0">
@@ -1480,8 +1582,6 @@
         </w:rPr>
         <w:t>Desig</w:t>
       </w:r>
-      <w:bookmarkStart w:id="0" w:name="_GoBack"/>
-      <w:bookmarkEnd w:id="0"/>
       <w:r>
         <w:rPr>
           <w:rFonts w:ascii="Times New Roman" w:hAnsi="Times New Roman" w:cs="Times New Roman"/>
@@ -1585,7 +1685,7 @@
         <w:rPr>
           <w:rFonts w:ascii="Times New Roman" w:hAnsi="Times New Roman" w:cs="Times New Roman"/>
           <w:noProof/>
-          <w:lang w:val="en-US"/>
+          <w:lang w:eastAsia="en-IN"/>
         </w:rPr>
         <w:lastRenderedPageBreak/>
         <w:drawing>
@@ -1728,7 +1828,7 @@
         <w:rPr>
           <w:rFonts w:ascii="Times New Roman" w:hAnsi="Times New Roman" w:cs="Times New Roman"/>
           <w:noProof/>
-          <w:lang w:val="en-US"/>
+          <w:lang w:eastAsia="en-IN"/>
         </w:rPr>
         <w:lastRenderedPageBreak/>
         <w:drawing>
@@ -1863,7 +1963,7 @@
         <w:rPr>
           <w:rFonts w:ascii="Times New Roman" w:hAnsi="Times New Roman" w:cs="Times New Roman"/>
           <w:noProof/>
-          <w:lang w:val="en-US"/>
+          <w:lang w:eastAsia="en-IN"/>
         </w:rPr>
         <w:drawing>
           <wp:inline distT="0" distB="0" distL="0" distR="0">
@@ -1989,7 +2089,7 @@
         <w:rPr>
           <w:rFonts w:ascii="Times New Roman" w:hAnsi="Times New Roman" w:cs="Times New Roman"/>
           <w:noProof/>
-          <w:lang w:val="en-US"/>
+          <w:lang w:eastAsia="en-IN"/>
         </w:rPr>
         <w:drawing>
           <wp:inline distT="0" distB="0" distL="0" distR="0">
@@ -2132,13 +2232,12 @@
           <w:rFonts w:ascii="Times New Roman" w:hAnsi="Times New Roman" w:cs="Times New Roman"/>
           <w:b/>
           <w:noProof/>
-          <w:lang w:val="en-US"/>
-        </w:rPr>
-        <w:lastRenderedPageBreak/>
+          <w:lang w:eastAsia="en-IN"/>
+        </w:rPr>
         <w:drawing>
           <wp:inline distT="0" distB="0" distL="0" distR="0">
-            <wp:extent cx="5731510" cy="3274060"/>
-            <wp:effectExtent l="19050" t="0" r="2540" b="0"/>
+            <wp:extent cx="5334000" cy="3046987"/>
+            <wp:effectExtent l="0" t="0" r="0" b="0"/>
             <wp:docPr id="17" name="Picture 16" descr="Architecture Diagram_Quiz Application.PNG"/>
             <wp:cNvGraphicFramePr>
               <a:graphicFrameLocks xmlns:a="http://schemas.openxmlformats.org/drawingml/2006/main" noChangeAspect="1"/>
@@ -2159,7 +2258,7 @@
                   <pic:spPr>
                     <a:xfrm>
                       <a:off x="0" y="0"/>
-                      <a:ext cx="5731510" cy="3274060"/>
+                      <a:ext cx="5334450" cy="3047244"/>
                     </a:xfrm>
                     <a:prstGeom prst="rect">
                       <a:avLst/>
@@ -2261,7 +2360,7 @@
         <w:rPr>
           <w:rFonts w:ascii="Times New Roman" w:hAnsi="Times New Roman" w:cs="Times New Roman"/>
           <w:noProof/>
-          <w:lang w:val="en-US"/>
+          <w:lang w:eastAsia="en-IN"/>
         </w:rPr>
         <w:drawing>
           <wp:inline distT="0" distB="0" distL="0" distR="0">
@@ -2404,9 +2503,8 @@
         <w:rPr>
           <w:rFonts w:ascii="Times New Roman" w:hAnsi="Times New Roman" w:cs="Times New Roman"/>
           <w:noProof/>
-          <w:lang w:val="en-US"/>
-        </w:rPr>
-        <w:lastRenderedPageBreak/>
+          <w:lang w:eastAsia="en-IN"/>
+        </w:rPr>
         <w:drawing>
           <wp:inline distT="0" distB="0" distL="0" distR="0">
             <wp:extent cx="5731510" cy="2104390"/>
@@ -2833,6 +2931,7 @@
         <w:rPr>
           <w:rFonts w:ascii="Times New Roman" w:hAnsi="Times New Roman" w:cs="Times New Roman"/>
         </w:rPr>
+        <w:lastRenderedPageBreak/>
         <w:t xml:space="preserve">Users can take tests and view results after the test. </w:t>
       </w:r>
     </w:p>
@@ -3035,9 +3134,8 @@
           <w:rFonts w:ascii="Times New Roman" w:hAnsi="Times New Roman" w:cs="Times New Roman"/>
           <w:b/>
           <w:noProof/>
-          <w:lang w:val="en-US"/>
-        </w:rPr>
-        <w:lastRenderedPageBreak/>
+          <w:lang w:eastAsia="en-IN"/>
+        </w:rPr>
         <w:drawing>
           <wp:inline distT="0" distB="0" distL="0" distR="0">
             <wp:extent cx="5731510" cy="2788285"/>
@@ -3139,7 +3237,7 @@
           <w:rFonts w:ascii="Times New Roman" w:hAnsi="Times New Roman" w:cs="Times New Roman"/>
           <w:b/>
           <w:noProof/>
-          <w:lang w:val="en-US"/>
+          <w:lang w:eastAsia="en-IN"/>
         </w:rPr>
         <w:drawing>
           <wp:inline distT="0" distB="0" distL="0" distR="0">
@@ -3220,9 +3318,8 @@
           <w:rFonts w:ascii="Times New Roman" w:hAnsi="Times New Roman" w:cs="Times New Roman"/>
           <w:b/>
           <w:noProof/>
-          <w:lang w:val="en-US"/>
-        </w:rPr>
-        <w:lastRenderedPageBreak/>
+          <w:lang w:eastAsia="en-IN"/>
+        </w:rPr>
         <w:drawing>
           <wp:inline distT="0" distB="0" distL="0" distR="0">
             <wp:extent cx="5731510" cy="2692400"/>
@@ -3334,7 +3431,7 @@
           <w:rFonts w:ascii="Times New Roman" w:hAnsi="Times New Roman" w:cs="Times New Roman"/>
           <w:b/>
           <w:noProof/>
-          <w:lang w:val="en-US"/>
+          <w:lang w:eastAsia="en-IN"/>
         </w:rPr>
         <w:drawing>
           <wp:inline distT="0" distB="0" distL="0" distR="0">
@@ -3433,7 +3530,7 @@
           <w:rFonts w:ascii="Times New Roman" w:hAnsi="Times New Roman" w:cs="Times New Roman"/>
           <w:b/>
           <w:noProof/>
-          <w:lang w:val="en-US"/>
+          <w:lang w:eastAsia="en-IN"/>
         </w:rPr>
         <w:lastRenderedPageBreak/>
         <w:drawing>
@@ -3544,7 +3641,7 @@
           <w:rFonts w:ascii="Times New Roman" w:hAnsi="Times New Roman" w:cs="Times New Roman"/>
           <w:b/>
           <w:noProof/>
-          <w:lang w:val="en-US"/>
+          <w:lang w:eastAsia="en-IN"/>
         </w:rPr>
         <w:drawing>
           <wp:inline distT="0" distB="0" distL="0" distR="0">
@@ -3636,7 +3733,7 @@
           <w:rFonts w:ascii="Times New Roman" w:hAnsi="Times New Roman" w:cs="Times New Roman"/>
           <w:b/>
           <w:noProof/>
-          <w:lang w:val="en-US"/>
+          <w:lang w:eastAsia="en-IN"/>
         </w:rPr>
         <w:lastRenderedPageBreak/>
         <w:drawing>
@@ -3740,7 +3837,7 @@
           <w:rFonts w:ascii="Times New Roman" w:hAnsi="Times New Roman" w:cs="Times New Roman"/>
           <w:b/>
           <w:noProof/>
-          <w:lang w:val="en-US"/>
+          <w:lang w:eastAsia="en-IN"/>
         </w:rPr>
         <w:drawing>
           <wp:inline distT="0" distB="0" distL="0" distR="0">
@@ -3881,7 +3978,7 @@
           <w:rFonts w:ascii="Times New Roman" w:hAnsi="Times New Roman" w:cs="Times New Roman"/>
           <w:b/>
           <w:noProof/>
-          <w:lang w:val="en-US"/>
+          <w:lang w:eastAsia="en-IN"/>
         </w:rPr>
         <w:lastRenderedPageBreak/>
         <w:drawing>
@@ -4026,7 +4123,7 @@
           <v:shape id="_x0000_i1025" type="#_x0000_t75" style="width:177.75pt;height:40.5pt" o:ole="">
             <v:imagedata r:id="rId27" o:title=""/>
           </v:shape>
-          <o:OLEObject Type="Embed" ProgID="Package" ShapeID="_x0000_i1025" DrawAspect="Content" ObjectID="_1536153802" r:id="rId28"/>
+          <o:OLEObject Type="Embed" ProgID="Package" ShapeID="_x0000_i1025" DrawAspect="Content" ObjectID="_1536155762" r:id="rId28"/>
         </w:object>
       </w:r>
     </w:p>
@@ -4122,7 +4219,13 @@
         <w:rPr>
           <w:rFonts w:ascii="Times New Roman" w:hAnsi="Times New Roman" w:cs="Times New Roman"/>
         </w:rPr>
-        <w:t>uploaded into github's source code folder.</w:t>
+        <w:t>uploaded into GitH</w:t>
+      </w:r>
+      <w:r>
+        <w:rPr>
+          <w:rFonts w:ascii="Times New Roman" w:hAnsi="Times New Roman" w:cs="Times New Roman"/>
+        </w:rPr>
+        <w:t>ub's source code folder.</w:t>
       </w:r>
     </w:p>
     <w:p>
@@ -4139,7 +4242,16 @@
             <w:rStyle w:val="Hyperlink"/>
             <w:rFonts w:ascii="Times New Roman" w:hAnsi="Times New Roman" w:cs="Times New Roman"/>
           </w:rPr>
-          <w:t>https://github.com/SaiTejaMakani/ASE-Project/tree/master/SourceCode</w:t>
+          <w:t>https://github.com/SaiTejaMakani/ASE-Project/tree/mast</w:t>
+        </w:r>
+        <w:bookmarkStart w:id="0" w:name="_GoBack"/>
+        <w:bookmarkEnd w:id="0"/>
+        <w:r>
+          <w:rPr>
+            <w:rStyle w:val="Hyperlink"/>
+            <w:rFonts w:ascii="Times New Roman" w:hAnsi="Times New Roman" w:cs="Times New Roman"/>
+          </w:rPr>
+          <w:t>er/SourceCode</w:t>
         </w:r>
       </w:hyperlink>
     </w:p>
@@ -4186,7 +4298,7 @@
       <w:tblPr>
         <w:tblW w:w="10120" w:type="dxa"/>
         <w:tblInd w:w="93" w:type="dxa"/>
-        <w:tblLook w:val="04A0"/>
+        <w:tblLook w:val="04A0" w:firstRow="1" w:lastRow="0" w:firstColumn="1" w:lastColumn="0" w:noHBand="0" w:noVBand="1"/>
       </w:tblPr>
       <w:tblGrid>
         <w:gridCol w:w="642"/>
@@ -5633,7 +5745,7 @@
       <w:tblPr>
         <w:tblW w:w="9200" w:type="dxa"/>
         <w:tblInd w:w="93" w:type="dxa"/>
-        <w:tblLook w:val="04A0"/>
+        <w:tblLook w:val="04A0" w:firstRow="1" w:lastRow="0" w:firstColumn="1" w:lastColumn="0" w:noHBand="0" w:noVBand="1"/>
       </w:tblPr>
       <w:tblGrid>
         <w:gridCol w:w="642"/>
@@ -6997,8 +7109,8 @@
 </file>
 
 <file path=word/endnotes.xml><?xml version="1.0" encoding="utf-8"?>
-<w:endnotes xmlns:ve="http://schemas.openxmlformats.org/markup-compatibility/2006" xmlns:o="urn:schemas-microsoft-com:office:office" xmlns:r="http://schemas.openxmlformats.org/officeDocument/2006/relationships" xmlns:m="http://schemas.openxmlformats.org/officeDocument/2006/math" xmlns:v="urn:schemas-microsoft-com:vml" xmlns:wp="http://schemas.openxmlformats.org/drawingml/2006/wordprocessingDrawing" xmlns:w10="urn:schemas-microsoft-com:office:word" xmlns:w="http://schemas.openxmlformats.org/wordprocessingml/2006/main" xmlns:wne="http://schemas.microsoft.com/office/word/2006/wordml">
-  <w:endnote w:type="separator" w:id="0">
+<w:endnotes xmlns:wpc="http://schemas.microsoft.com/office/word/2010/wordprocessingCanvas" xmlns:cx="http://schemas.microsoft.com/office/drawing/2014/chartex" xmlns:cx1="http://schemas.microsoft.com/office/drawing/2015/9/8/chartex" xmlns:cx2="http://schemas.microsoft.com/office/drawing/2015/10/21/chartex" xmlns:mc="http://schemas.openxmlformats.org/markup-compatibility/2006" xmlns:o="urn:schemas-microsoft-com:office:office" xmlns:r="http://schemas.openxmlformats.org/officeDocument/2006/relationships" xmlns:m="http://schemas.openxmlformats.org/officeDocument/2006/math" xmlns:v="urn:schemas-microsoft-com:vml" xmlns:wp14="http://schemas.microsoft.com/office/word/2010/wordprocessingDrawing" xmlns:wp="http://schemas.openxmlformats.org/drawingml/2006/wordprocessingDrawing" xmlns:w10="urn:schemas-microsoft-com:office:word" xmlns:w="http://schemas.openxmlformats.org/wordprocessingml/2006/main" xmlns:w14="http://schemas.microsoft.com/office/word/2010/wordml" xmlns:w15="http://schemas.microsoft.com/office/word/2012/wordml" xmlns:w16se="http://schemas.microsoft.com/office/word/2015/wordml/symex" xmlns:wpg="http://schemas.microsoft.com/office/word/2010/wordprocessingGroup" xmlns:wpi="http://schemas.microsoft.com/office/word/2010/wordprocessingInk" xmlns:wne="http://schemas.microsoft.com/office/word/2006/wordml" xmlns:wps="http://schemas.microsoft.com/office/word/2010/wordprocessingShape" mc:Ignorable="w14 w15 w16se wp14">
+  <w:endnote w:type="separator" w:id="-1">
     <w:p>
       <w:pPr>
         <w:spacing w:after="0" w:line="240" w:lineRule="auto"/>
@@ -7008,7 +7120,7 @@
       </w:r>
     </w:p>
   </w:endnote>
-  <w:endnote w:type="continuationSeparator" w:id="1">
+  <w:endnote w:type="continuationSeparator" w:id="0">
     <w:p>
       <w:pPr>
         <w:spacing w:after="0" w:line="240" w:lineRule="auto"/>
@@ -7022,8 +7134,8 @@
 </file>
 
 <file path=word/footnotes.xml><?xml version="1.0" encoding="utf-8"?>
-<w:footnotes xmlns:ve="http://schemas.openxmlformats.org/markup-compatibility/2006" xmlns:o="urn:schemas-microsoft-com:office:office" xmlns:r="http://schemas.openxmlformats.org/officeDocument/2006/relationships" xmlns:m="http://schemas.openxmlformats.org/officeDocument/2006/math" xmlns:v="urn:schemas-microsoft-com:vml" xmlns:wp="http://schemas.openxmlformats.org/drawingml/2006/wordprocessingDrawing" xmlns:w10="urn:schemas-microsoft-com:office:word" xmlns:w="http://schemas.openxmlformats.org/wordprocessingml/2006/main" xmlns:wne="http://schemas.microsoft.com/office/word/2006/wordml">
-  <w:footnote w:type="separator" w:id="0">
+<w:footnotes xmlns:wpc="http://schemas.microsoft.com/office/word/2010/wordprocessingCanvas" xmlns:cx="http://schemas.microsoft.com/office/drawing/2014/chartex" xmlns:cx1="http://schemas.microsoft.com/office/drawing/2015/9/8/chartex" xmlns:cx2="http://schemas.microsoft.com/office/drawing/2015/10/21/chartex" xmlns:mc="http://schemas.openxmlformats.org/markup-compatibility/2006" xmlns:o="urn:schemas-microsoft-com:office:office" xmlns:r="http://schemas.openxmlformats.org/officeDocument/2006/relationships" xmlns:m="http://schemas.openxmlformats.org/officeDocument/2006/math" xmlns:v="urn:schemas-microsoft-com:vml" xmlns:wp14="http://schemas.microsoft.com/office/word/2010/wordprocessingDrawing" xmlns:wp="http://schemas.openxmlformats.org/drawingml/2006/wordprocessingDrawing" xmlns:w10="urn:schemas-microsoft-com:office:word" xmlns:w="http://schemas.openxmlformats.org/wordprocessingml/2006/main" xmlns:w14="http://schemas.microsoft.com/office/word/2010/wordml" xmlns:w15="http://schemas.microsoft.com/office/word/2012/wordml" xmlns:w16se="http://schemas.microsoft.com/office/word/2015/wordml/symex" xmlns:wpg="http://schemas.microsoft.com/office/word/2010/wordprocessingGroup" xmlns:wpi="http://schemas.microsoft.com/office/word/2010/wordprocessingInk" xmlns:wne="http://schemas.microsoft.com/office/word/2006/wordml" xmlns:wps="http://schemas.microsoft.com/office/word/2010/wordprocessingShape" mc:Ignorable="w14 w15 w16se wp14">
+  <w:footnote w:type="separator" w:id="-1">
     <w:p>
       <w:pPr>
         <w:spacing w:after="0" w:line="240" w:lineRule="auto"/>
@@ -7033,7 +7145,7 @@
       </w:r>
     </w:p>
   </w:footnote>
-  <w:footnote w:type="continuationSeparator" w:id="1">
+  <w:footnote w:type="continuationSeparator" w:id="0">
     <w:p>
       <w:pPr>
         <w:spacing w:after="0" w:line="240" w:lineRule="auto"/>
@@ -7047,8 +7159,8 @@
 </file>
 
 <file path=word/numbering.xml><?xml version="1.0" encoding="utf-8"?>
-<w:numbering xmlns:ve="http://schemas.openxmlformats.org/markup-compatibility/2006" xmlns:o="urn:schemas-microsoft-com:office:office" xmlns:r="http://schemas.openxmlformats.org/officeDocument/2006/relationships" xmlns:m="http://schemas.openxmlformats.org/officeDocument/2006/math" xmlns:v="urn:schemas-microsoft-com:vml" xmlns:wp="http://schemas.openxmlformats.org/drawingml/2006/wordprocessingDrawing" xmlns:w10="urn:schemas-microsoft-com:office:word" xmlns:w="http://schemas.openxmlformats.org/wordprocessingml/2006/main" xmlns:wne="http://schemas.microsoft.com/office/word/2006/wordml">
-  <w:abstractNum w:abstractNumId="0">
+<w:numbering xmlns:wpc="http://schemas.microsoft.com/office/word/2010/wordprocessingCanvas" xmlns:cx="http://schemas.microsoft.com/office/drawing/2014/chartex" xmlns:cx1="http://schemas.microsoft.com/office/drawing/2015/9/8/chartex" xmlns:cx2="http://schemas.microsoft.com/office/drawing/2015/10/21/chartex" xmlns:mc="http://schemas.openxmlformats.org/markup-compatibility/2006" xmlns:o="urn:schemas-microsoft-com:office:office" xmlns:r="http://schemas.openxmlformats.org/officeDocument/2006/relationships" xmlns:m="http://schemas.openxmlformats.org/officeDocument/2006/math" xmlns:v="urn:schemas-microsoft-com:vml" xmlns:wp14="http://schemas.microsoft.com/office/word/2010/wordprocessingDrawing" xmlns:wp="http://schemas.openxmlformats.org/drawingml/2006/wordprocessingDrawing" xmlns:w10="urn:schemas-microsoft-com:office:word" xmlns:w="http://schemas.openxmlformats.org/wordprocessingml/2006/main" xmlns:w14="http://schemas.microsoft.com/office/word/2010/wordml" xmlns:w15="http://schemas.microsoft.com/office/word/2012/wordml" xmlns:w16se="http://schemas.microsoft.com/office/word/2015/wordml/symex" xmlns:wpg="http://schemas.microsoft.com/office/word/2010/wordprocessingGroup" xmlns:wpi="http://schemas.microsoft.com/office/word/2010/wordprocessingInk" xmlns:wne="http://schemas.microsoft.com/office/word/2006/wordml" xmlns:wps="http://schemas.microsoft.com/office/word/2010/wordprocessingShape" mc:Ignorable="w14 w15 w16se wp14">
+  <w:abstractNum w:abstractNumId="0" w15:restartNumberingAfterBreak="0">
     <w:nsid w:val="209D5590"/>
     <w:multiLevelType w:val="hybridMultilevel"/>
     <w:tmpl w:val="5860D7CE"/>
@@ -7161,7 +7273,7 @@
       </w:rPr>
     </w:lvl>
   </w:abstractNum>
-  <w:abstractNum w:abstractNumId="1">
+  <w:abstractNum w:abstractNumId="1" w15:restartNumberingAfterBreak="0">
     <w:nsid w:val="22084043"/>
     <w:multiLevelType w:val="hybridMultilevel"/>
     <w:tmpl w:val="F1E697DC"/>
@@ -7274,7 +7386,7 @@
       </w:rPr>
     </w:lvl>
   </w:abstractNum>
-  <w:abstractNum w:abstractNumId="2">
+  <w:abstractNum w:abstractNumId="2" w15:restartNumberingAfterBreak="0">
     <w:nsid w:val="26C8135E"/>
     <w:multiLevelType w:val="hybridMultilevel"/>
     <w:tmpl w:val="84484652"/>
@@ -7387,7 +7499,7 @@
       </w:rPr>
     </w:lvl>
   </w:abstractNum>
-  <w:abstractNum w:abstractNumId="3">
+  <w:abstractNum w:abstractNumId="3" w15:restartNumberingAfterBreak="0">
     <w:nsid w:val="27F75A6B"/>
     <w:multiLevelType w:val="hybridMultilevel"/>
     <w:tmpl w:val="ECDC7AB8"/>
@@ -7500,7 +7612,7 @@
       </w:rPr>
     </w:lvl>
   </w:abstractNum>
-  <w:abstractNum w:abstractNumId="4">
+  <w:abstractNum w:abstractNumId="4" w15:restartNumberingAfterBreak="0">
     <w:nsid w:val="2C074E24"/>
     <w:multiLevelType w:val="hybridMultilevel"/>
     <w:tmpl w:val="129645B6"/>
@@ -7613,7 +7725,7 @@
       </w:rPr>
     </w:lvl>
   </w:abstractNum>
-  <w:abstractNum w:abstractNumId="5">
+  <w:abstractNum w:abstractNumId="5" w15:restartNumberingAfterBreak="0">
     <w:nsid w:val="2DEE4EE3"/>
     <w:multiLevelType w:val="hybridMultilevel"/>
     <w:tmpl w:val="64BE34E8"/>
@@ -7726,7 +7838,7 @@
       </w:rPr>
     </w:lvl>
   </w:abstractNum>
-  <w:abstractNum w:abstractNumId="6">
+  <w:abstractNum w:abstractNumId="6" w15:restartNumberingAfterBreak="0">
     <w:nsid w:val="366F08A1"/>
     <w:multiLevelType w:val="hybridMultilevel"/>
     <w:tmpl w:val="6372A7B2"/>
@@ -7839,7 +7951,7 @@
       </w:rPr>
     </w:lvl>
   </w:abstractNum>
-  <w:abstractNum w:abstractNumId="7">
+  <w:abstractNum w:abstractNumId="7" w15:restartNumberingAfterBreak="0">
     <w:nsid w:val="62E10C14"/>
     <w:multiLevelType w:val="hybridMultilevel"/>
     <w:tmpl w:val="376220AA"/>
@@ -7952,7 +8064,7 @@
       </w:rPr>
     </w:lvl>
   </w:abstractNum>
-  <w:abstractNum w:abstractNumId="8">
+  <w:abstractNum w:abstractNumId="8" w15:restartNumberingAfterBreak="0">
     <w:nsid w:val="67A61384"/>
     <w:multiLevelType w:val="hybridMultilevel"/>
     <w:tmpl w:val="DEAAE1FA"/>
@@ -8096,7 +8208,7 @@
 </file>
 
 <file path=word/styles.xml><?xml version="1.0" encoding="utf-8"?>
-<w:styles xmlns:r="http://schemas.openxmlformats.org/officeDocument/2006/relationships" xmlns:w="http://schemas.openxmlformats.org/wordprocessingml/2006/main">
+<w:styles xmlns:mc="http://schemas.openxmlformats.org/markup-compatibility/2006" xmlns:r="http://schemas.openxmlformats.org/officeDocument/2006/relationships" xmlns:w="http://schemas.openxmlformats.org/wordprocessingml/2006/main" xmlns:w14="http://schemas.microsoft.com/office/word/2010/wordml" xmlns:w15="http://schemas.microsoft.com/office/word/2012/wordml" xmlns:w16se="http://schemas.microsoft.com/office/word/2015/wordml/symex" mc:Ignorable="w14 w15 w16se">
   <w:docDefaults>
     <w:rPrDefault>
       <w:rPr>
@@ -8112,147 +8224,380 @@
       </w:pPr>
     </w:pPrDefault>
   </w:docDefaults>
-  <w:latentStyles w:defLockedState="0" w:defUIPriority="99" w:defSemiHidden="1" w:defUnhideWhenUsed="1" w:defQFormat="0" w:count="267">
-    <w:lsdException w:name="Normal" w:semiHidden="0" w:uiPriority="0" w:unhideWhenUsed="0" w:qFormat="1"/>
-    <w:lsdException w:name="heading 1" w:semiHidden="0" w:uiPriority="9" w:unhideWhenUsed="0" w:qFormat="1"/>
-    <w:lsdException w:name="heading 2" w:uiPriority="9" w:qFormat="1"/>
-    <w:lsdException w:name="heading 3" w:uiPriority="9" w:qFormat="1"/>
-    <w:lsdException w:name="heading 4" w:uiPriority="9" w:qFormat="1"/>
-    <w:lsdException w:name="heading 5" w:uiPriority="9" w:qFormat="1"/>
-    <w:lsdException w:name="heading 6" w:uiPriority="9" w:qFormat="1"/>
-    <w:lsdException w:name="heading 7" w:uiPriority="9" w:qFormat="1"/>
-    <w:lsdException w:name="heading 8" w:uiPriority="9" w:qFormat="1"/>
-    <w:lsdException w:name="heading 9" w:uiPriority="9" w:qFormat="1"/>
-    <w:lsdException w:name="toc 1" w:uiPriority="39"/>
-    <w:lsdException w:name="toc 2" w:uiPriority="39"/>
-    <w:lsdException w:name="toc 3" w:uiPriority="39"/>
-    <w:lsdException w:name="toc 4" w:uiPriority="39"/>
-    <w:lsdException w:name="toc 5" w:uiPriority="39"/>
-    <w:lsdException w:name="toc 6" w:uiPriority="39"/>
-    <w:lsdException w:name="toc 7" w:uiPriority="39"/>
-    <w:lsdException w:name="toc 8" w:uiPriority="39"/>
-    <w:lsdException w:name="toc 9" w:uiPriority="39"/>
-    <w:lsdException w:name="caption" w:uiPriority="35" w:qFormat="1"/>
-    <w:lsdException w:name="Title" w:semiHidden="0" w:uiPriority="10" w:unhideWhenUsed="0" w:qFormat="1"/>
-    <w:lsdException w:name="Default Paragraph Font" w:uiPriority="1"/>
-    <w:lsdException w:name="Subtitle" w:semiHidden="0" w:uiPriority="11" w:unhideWhenUsed="0" w:qFormat="1"/>
-    <w:lsdException w:name="Strong" w:semiHidden="0" w:uiPriority="22" w:unhideWhenUsed="0" w:qFormat="1"/>
-    <w:lsdException w:name="Emphasis" w:semiHidden="0" w:uiPriority="20" w:unhideWhenUsed="0" w:qFormat="1"/>
-    <w:lsdException w:name="Normal Table" w:semiHidden="0" w:unhideWhenUsed="0"/>
-    <w:lsdException w:name="Table Web 2" w:semiHidden="0" w:unhideWhenUsed="0"/>
-    <w:lsdException w:name="Table Grid" w:semiHidden="0" w:uiPriority="39" w:unhideWhenUsed="0"/>
-    <w:lsdException w:name="Table Theme" w:semiHidden="0" w:unhideWhenUsed="0"/>
-    <w:lsdException w:name="Placeholder Text" w:unhideWhenUsed="0"/>
-    <w:lsdException w:name="No Spacing" w:semiHidden="0" w:uiPriority="1" w:unhideWhenUsed="0" w:qFormat="1"/>
-    <w:lsdException w:name="Light Shading" w:semiHidden="0" w:uiPriority="60" w:unhideWhenUsed="0"/>
-    <w:lsdException w:name="Light List" w:semiHidden="0" w:uiPriority="61" w:unhideWhenUsed="0"/>
-    <w:lsdException w:name="Light Grid" w:semiHidden="0" w:uiPriority="62" w:unhideWhenUsed="0"/>
-    <w:lsdException w:name="Medium Shading 1" w:semiHidden="0" w:uiPriority="63" w:unhideWhenUsed="0"/>
-    <w:lsdException w:name="Medium Shading 2" w:semiHidden="0" w:uiPriority="64" w:unhideWhenUsed="0"/>
-    <w:lsdException w:name="Medium List 1" w:semiHidden="0" w:uiPriority="65" w:unhideWhenUsed="0"/>
-    <w:lsdException w:name="Medium List 2" w:semiHidden="0" w:uiPriority="66" w:unhideWhenUsed="0"/>
-    <w:lsdException w:name="Medium Grid 1" w:semiHidden="0" w:uiPriority="67" w:unhideWhenUsed="0"/>
-    <w:lsdException w:name="Medium Grid 2" w:semiHidden="0" w:uiPriority="68" w:unhideWhenUsed="0"/>
-    <w:lsdException w:name="Medium Grid 3" w:semiHidden="0" w:uiPriority="69" w:unhideWhenUsed="0"/>
-    <w:lsdException w:name="Dark List" w:semiHidden="0" w:uiPriority="70" w:unhideWhenUsed="0"/>
-    <w:lsdException w:name="Colorful Shading" w:semiHidden="0" w:uiPriority="71" w:unhideWhenUsed="0"/>
-    <w:lsdException w:name="Colorful List" w:semiHidden="0" w:uiPriority="72" w:unhideWhenUsed="0"/>
-    <w:lsdException w:name="Colorful Grid" w:semiHidden="0" w:uiPriority="73" w:unhideWhenUsed="0"/>
-    <w:lsdException w:name="Light Shading Accent 1" w:semiHidden="0" w:uiPriority="60" w:unhideWhenUsed="0"/>
-    <w:lsdException w:name="Light List Accent 1" w:semiHidden="0" w:uiPriority="61" w:unhideWhenUsed="0"/>
-    <w:lsdException w:name="Light Grid Accent 1" w:semiHidden="0" w:uiPriority="62" w:unhideWhenUsed="0"/>
-    <w:lsdException w:name="Medium Shading 1 Accent 1" w:semiHidden="0" w:uiPriority="63" w:unhideWhenUsed="0"/>
-    <w:lsdException w:name="Medium Shading 2 Accent 1" w:semiHidden="0" w:uiPriority="64" w:unhideWhenUsed="0"/>
-    <w:lsdException w:name="Medium List 1 Accent 1" w:semiHidden="0" w:uiPriority="65" w:unhideWhenUsed="0"/>
-    <w:lsdException w:name="Revision" w:unhideWhenUsed="0"/>
-    <w:lsdException w:name="List Paragraph" w:semiHidden="0" w:uiPriority="34" w:unhideWhenUsed="0" w:qFormat="1"/>
-    <w:lsdException w:name="Quote" w:semiHidden="0" w:uiPriority="29" w:unhideWhenUsed="0" w:qFormat="1"/>
-    <w:lsdException w:name="Intense Quote" w:semiHidden="0" w:uiPriority="30" w:unhideWhenUsed="0" w:qFormat="1"/>
-    <w:lsdException w:name="Medium List 2 Accent 1" w:semiHidden="0" w:uiPriority="66" w:unhideWhenUsed="0"/>
-    <w:lsdException w:name="Medium Grid 1 Accent 1" w:semiHidden="0" w:uiPriority="67" w:unhideWhenUsed="0"/>
-    <w:lsdException w:name="Medium Grid 2 Accent 1" w:semiHidden="0" w:uiPriority="68" w:unhideWhenUsed="0"/>
-    <w:lsdException w:name="Medium Grid 3 Accent 1" w:semiHidden="0" w:uiPriority="69" w:unhideWhenUsed="0"/>
-    <w:lsdException w:name="Dark List Accent 1" w:semiHidden="0" w:uiPriority="70" w:unhideWhenUsed="0"/>
-    <w:lsdException w:name="Colorful Shading Accent 1" w:semiHidden="0" w:uiPriority="71" w:unhideWhenUsed="0"/>
-    <w:lsdException w:name="Colorful List Accent 1" w:semiHidden="0" w:uiPriority="72" w:unhideWhenUsed="0"/>
-    <w:lsdException w:name="Colorful Grid Accent 1" w:semiHidden="0" w:uiPriority="73" w:unhideWhenUsed="0"/>
-    <w:lsdException w:name="Light Shading Accent 2" w:semiHidden="0" w:uiPriority="60" w:unhideWhenUsed="0"/>
-    <w:lsdException w:name="Light List Accent 2" w:semiHidden="0" w:uiPriority="61" w:unhideWhenUsed="0"/>
-    <w:lsdException w:name="Light Grid Accent 2" w:semiHidden="0" w:uiPriority="62" w:unhideWhenUsed="0"/>
-    <w:lsdException w:name="Medium Shading 1 Accent 2" w:semiHidden="0" w:uiPriority="63" w:unhideWhenUsed="0"/>
-    <w:lsdException w:name="Medium Shading 2 Accent 2" w:semiHidden="0" w:uiPriority="64" w:unhideWhenUsed="0"/>
-    <w:lsdException w:name="Medium List 1 Accent 2" w:semiHidden="0" w:uiPriority="65" w:unhideWhenUsed="0"/>
-    <w:lsdException w:name="Medium List 2 Accent 2" w:semiHidden="0" w:uiPriority="66" w:unhideWhenUsed="0"/>
-    <w:lsdException w:name="Medium Grid 1 Accent 2" w:semiHidden="0" w:uiPriority="67" w:unhideWhenUsed="0"/>
-    <w:lsdException w:name="Medium Grid 2 Accent 2" w:semiHidden="0" w:uiPriority="68" w:unhideWhenUsed="0"/>
-    <w:lsdException w:name="Medium Grid 3 Accent 2" w:semiHidden="0" w:uiPriority="69" w:unhideWhenUsed="0"/>
-    <w:lsdException w:name="Dark List Accent 2" w:semiHidden="0" w:uiPriority="70" w:unhideWhenUsed="0"/>
-    <w:lsdException w:name="Colorful Shading Accent 2" w:semiHidden="0" w:uiPriority="71" w:unhideWhenUsed="0"/>
-    <w:lsdException w:name="Colorful List Accent 2" w:semiHidden="0" w:uiPriority="72" w:unhideWhenUsed="0"/>
-    <w:lsdException w:name="Colorful Grid Accent 2" w:semiHidden="0" w:uiPriority="73" w:unhideWhenUsed="0"/>
-    <w:lsdException w:name="Light Shading Accent 3" w:semiHidden="0" w:uiPriority="60" w:unhideWhenUsed="0"/>
-    <w:lsdException w:name="Light List Accent 3" w:semiHidden="0" w:uiPriority="61" w:unhideWhenUsed="0"/>
-    <w:lsdException w:name="Light Grid Accent 3" w:semiHidden="0" w:uiPriority="62" w:unhideWhenUsed="0"/>
-    <w:lsdException w:name="Medium Shading 1 Accent 3" w:semiHidden="0" w:uiPriority="63" w:unhideWhenUsed="0"/>
-    <w:lsdException w:name="Medium Shading 2 Accent 3" w:semiHidden="0" w:uiPriority="64" w:unhideWhenUsed="0"/>
-    <w:lsdException w:name="Medium List 1 Accent 3" w:semiHidden="0" w:uiPriority="65" w:unhideWhenUsed="0"/>
-    <w:lsdException w:name="Medium List 2 Accent 3" w:semiHidden="0" w:uiPriority="66" w:unhideWhenUsed="0"/>
-    <w:lsdException w:name="Medium Grid 1 Accent 3" w:semiHidden="0" w:uiPriority="67" w:unhideWhenUsed="0"/>
-    <w:lsdException w:name="Medium Grid 2 Accent 3" w:semiHidden="0" w:uiPriority="68" w:unhideWhenUsed="0"/>
-    <w:lsdException w:name="Medium Grid 3 Accent 3" w:semiHidden="0" w:uiPriority="69" w:unhideWhenUsed="0"/>
-    <w:lsdException w:name="Dark List Accent 3" w:semiHidden="0" w:uiPriority="70" w:unhideWhenUsed="0"/>
-    <w:lsdException w:name="Colorful Shading Accent 3" w:semiHidden="0" w:uiPriority="71" w:unhideWhenUsed="0"/>
-    <w:lsdException w:name="Colorful List Accent 3" w:semiHidden="0" w:uiPriority="72" w:unhideWhenUsed="0"/>
-    <w:lsdException w:name="Colorful Grid Accent 3" w:semiHidden="0" w:uiPriority="73" w:unhideWhenUsed="0"/>
-    <w:lsdException w:name="Light Shading Accent 4" w:semiHidden="0" w:uiPriority="60" w:unhideWhenUsed="0"/>
-    <w:lsdException w:name="Light List Accent 4" w:semiHidden="0" w:uiPriority="61" w:unhideWhenUsed="0"/>
-    <w:lsdException w:name="Light Grid Accent 4" w:semiHidden="0" w:uiPriority="62" w:unhideWhenUsed="0"/>
-    <w:lsdException w:name="Medium Shading 1 Accent 4" w:semiHidden="0" w:uiPriority="63" w:unhideWhenUsed="0"/>
-    <w:lsdException w:name="Medium Shading 2 Accent 4" w:semiHidden="0" w:uiPriority="64" w:unhideWhenUsed="0"/>
-    <w:lsdException w:name="Medium List 1 Accent 4" w:semiHidden="0" w:uiPriority="65" w:unhideWhenUsed="0"/>
-    <w:lsdException w:name="Medium List 2 Accent 4" w:semiHidden="0" w:uiPriority="66" w:unhideWhenUsed="0"/>
-    <w:lsdException w:name="Medium Grid 1 Accent 4" w:semiHidden="0" w:uiPriority="67" w:unhideWhenUsed="0"/>
-    <w:lsdException w:name="Medium Grid 2 Accent 4" w:semiHidden="0" w:uiPriority="68" w:unhideWhenUsed="0"/>
-    <w:lsdException w:name="Medium Grid 3 Accent 4" w:semiHidden="0" w:uiPriority="69" w:unhideWhenUsed="0"/>
-    <w:lsdException w:name="Dark List Accent 4" w:semiHidden="0" w:uiPriority="70" w:unhideWhenUsed="0"/>
-    <w:lsdException w:name="Colorful Shading Accent 4" w:semiHidden="0" w:uiPriority="71" w:unhideWhenUsed="0"/>
-    <w:lsdException w:name="Colorful List Accent 4" w:semiHidden="0" w:uiPriority="72" w:unhideWhenUsed="0"/>
-    <w:lsdException w:name="Colorful Grid Accent 4" w:semiHidden="0" w:uiPriority="73" w:unhideWhenUsed="0"/>
-    <w:lsdException w:name="Light Shading Accent 5" w:semiHidden="0" w:uiPriority="60" w:unhideWhenUsed="0"/>
-    <w:lsdException w:name="Light List Accent 5" w:semiHidden="0" w:uiPriority="61" w:unhideWhenUsed="0"/>
-    <w:lsdException w:name="Light Grid Accent 5" w:semiHidden="0" w:uiPriority="62" w:unhideWhenUsed="0"/>
-    <w:lsdException w:name="Medium Shading 1 Accent 5" w:semiHidden="0" w:uiPriority="63" w:unhideWhenUsed="0"/>
-    <w:lsdException w:name="Medium Shading 2 Accent 5" w:semiHidden="0" w:uiPriority="64" w:unhideWhenUsed="0"/>
-    <w:lsdException w:name="Medium List 1 Accent 5" w:semiHidden="0" w:uiPriority="65" w:unhideWhenUsed="0"/>
-    <w:lsdException w:name="Medium List 2 Accent 5" w:semiHidden="0" w:uiPriority="66" w:unhideWhenUsed="0"/>
-    <w:lsdException w:name="Medium Grid 1 Accent 5" w:semiHidden="0" w:uiPriority="67" w:unhideWhenUsed="0"/>
-    <w:lsdException w:name="Medium Grid 2 Accent 5" w:semiHidden="0" w:uiPriority="68" w:unhideWhenUsed="0"/>
-    <w:lsdException w:name="Medium Grid 3 Accent 5" w:semiHidden="0" w:uiPriority="69" w:unhideWhenUsed="0"/>
-    <w:lsdException w:name="Dark List Accent 5" w:semiHidden="0" w:uiPriority="70" w:unhideWhenUsed="0"/>
-    <w:lsdException w:name="Colorful Shading Accent 5" w:semiHidden="0" w:uiPriority="71" w:unhideWhenUsed="0"/>
-    <w:lsdException w:name="Colorful List Accent 5" w:semiHidden="0" w:uiPriority="72" w:unhideWhenUsed="0"/>
-    <w:lsdException w:name="Colorful Grid Accent 5" w:semiHidden="0" w:uiPriority="73" w:unhideWhenUsed="0"/>
-    <w:lsdException w:name="Light Shading Accent 6" w:semiHidden="0" w:uiPriority="60" w:unhideWhenUsed="0"/>
-    <w:lsdException w:name="Light List Accent 6" w:semiHidden="0" w:uiPriority="61" w:unhideWhenUsed="0"/>
-    <w:lsdException w:name="Light Grid Accent 6" w:semiHidden="0" w:uiPriority="62" w:unhideWhenUsed="0"/>
-    <w:lsdException w:name="Medium Shading 1 Accent 6" w:semiHidden="0" w:uiPriority="63" w:unhideWhenUsed="0"/>
-    <w:lsdException w:name="Medium Shading 2 Accent 6" w:semiHidden="0" w:uiPriority="64" w:unhideWhenUsed="0"/>
-    <w:lsdException w:name="Medium List 1 Accent 6" w:semiHidden="0" w:uiPriority="65" w:unhideWhenUsed="0"/>
-    <w:lsdException w:name="Medium List 2 Accent 6" w:semiHidden="0" w:uiPriority="66" w:unhideWhenUsed="0"/>
-    <w:lsdException w:name="Medium Grid 1 Accent 6" w:semiHidden="0" w:uiPriority="67" w:unhideWhenUsed="0"/>
-    <w:lsdException w:name="Medium Grid 2 Accent 6" w:semiHidden="0" w:uiPriority="68" w:unhideWhenUsed="0"/>
-    <w:lsdException w:name="Medium Grid 3 Accent 6" w:semiHidden="0" w:uiPriority="69" w:unhideWhenUsed="0"/>
-    <w:lsdException w:name="Dark List Accent 6" w:semiHidden="0" w:uiPriority="70" w:unhideWhenUsed="0"/>
-    <w:lsdException w:name="Colorful Shading Accent 6" w:semiHidden="0" w:uiPriority="71" w:unhideWhenUsed="0"/>
-    <w:lsdException w:name="Colorful List Accent 6" w:semiHidden="0" w:uiPriority="72" w:unhideWhenUsed="0"/>
-    <w:lsdException w:name="Colorful Grid Accent 6" w:semiHidden="0" w:uiPriority="73" w:unhideWhenUsed="0"/>
-    <w:lsdException w:name="Subtle Emphasis" w:semiHidden="0" w:uiPriority="19" w:unhideWhenUsed="0" w:qFormat="1"/>
-    <w:lsdException w:name="Intense Emphasis" w:semiHidden="0" w:uiPriority="21" w:unhideWhenUsed="0" w:qFormat="1"/>
-    <w:lsdException w:name="Subtle Reference" w:semiHidden="0" w:uiPriority="31" w:unhideWhenUsed="0" w:qFormat="1"/>
-    <w:lsdException w:name="Intense Reference" w:semiHidden="0" w:uiPriority="32" w:unhideWhenUsed="0" w:qFormat="1"/>
-    <w:lsdException w:name="Book Title" w:semiHidden="0" w:uiPriority="33" w:unhideWhenUsed="0" w:qFormat="1"/>
-    <w:lsdException w:name="Bibliography" w:uiPriority="37"/>
-    <w:lsdException w:name="TOC Heading" w:uiPriority="39" w:qFormat="1"/>
+  <w:latentStyles w:defLockedState="0" w:defUIPriority="99" w:defSemiHidden="0" w:defUnhideWhenUsed="0" w:defQFormat="0" w:count="373">
+    <w:lsdException w:name="Normal" w:uiPriority="0" w:qFormat="1"/>
+    <w:lsdException w:name="heading 1" w:uiPriority="9" w:qFormat="1"/>
+    <w:lsdException w:name="heading 2" w:semiHidden="1" w:uiPriority="9" w:unhideWhenUsed="1" w:qFormat="1"/>
+    <w:lsdException w:name="heading 3" w:semiHidden="1" w:uiPriority="9" w:unhideWhenUsed="1" w:qFormat="1"/>
+    <w:lsdException w:name="heading 4" w:semiHidden="1" w:uiPriority="9" w:unhideWhenUsed="1" w:qFormat="1"/>
+    <w:lsdException w:name="heading 5" w:semiHidden="1" w:uiPriority="9" w:unhideWhenUsed="1" w:qFormat="1"/>
+    <w:lsdException w:name="heading 6" w:semiHidden="1" w:uiPriority="9" w:unhideWhenUsed="1" w:qFormat="1"/>
+    <w:lsdException w:name="heading 7" w:semiHidden="1" w:uiPriority="9" w:unhideWhenUsed="1" w:qFormat="1"/>
+    <w:lsdException w:name="heading 8" w:semiHidden="1" w:uiPriority="9" w:unhideWhenUsed="1" w:qFormat="1"/>
+    <w:lsdException w:name="heading 9" w:semiHidden="1" w:uiPriority="9" w:unhideWhenUsed="1" w:qFormat="1"/>
+    <w:lsdException w:name="index 1" w:semiHidden="1" w:unhideWhenUsed="1"/>
+    <w:lsdException w:name="index 2" w:semiHidden="1" w:unhideWhenUsed="1"/>
+    <w:lsdException w:name="index 3" w:semiHidden="1" w:unhideWhenUsed="1"/>
+    <w:lsdException w:name="index 4" w:semiHidden="1" w:unhideWhenUsed="1"/>
+    <w:lsdException w:name="index 5" w:semiHidden="1" w:unhideWhenUsed="1"/>
+    <w:lsdException w:name="index 6" w:semiHidden="1" w:unhideWhenUsed="1"/>
+    <w:lsdException w:name="index 7" w:semiHidden="1" w:unhideWhenUsed="1"/>
+    <w:lsdException w:name="index 8" w:semiHidden="1" w:unhideWhenUsed="1"/>
+    <w:lsdException w:name="index 9" w:semiHidden="1" w:unhideWhenUsed="1"/>
+    <w:lsdException w:name="toc 1" w:semiHidden="1" w:uiPriority="39" w:unhideWhenUsed="1"/>
+    <w:lsdException w:name="toc 2" w:semiHidden="1" w:uiPriority="39" w:unhideWhenUsed="1"/>
+    <w:lsdException w:name="toc 3" w:semiHidden="1" w:uiPriority="39" w:unhideWhenUsed="1"/>
+    <w:lsdException w:name="toc 4" w:semiHidden="1" w:uiPriority="39" w:unhideWhenUsed="1"/>
+    <w:lsdException w:name="toc 5" w:semiHidden="1" w:uiPriority="39" w:unhideWhenUsed="1"/>
+    <w:lsdException w:name="toc 6" w:semiHidden="1" w:uiPriority="39" w:unhideWhenUsed="1"/>
+    <w:lsdException w:name="toc 7" w:semiHidden="1" w:uiPriority="39" w:unhideWhenUsed="1"/>
+    <w:lsdException w:name="toc 8" w:semiHidden="1" w:uiPriority="39" w:unhideWhenUsed="1"/>
+    <w:lsdException w:name="toc 9" w:semiHidden="1" w:uiPriority="39" w:unhideWhenUsed="1"/>
+    <w:lsdException w:name="Normal Indent" w:semiHidden="1" w:unhideWhenUsed="1"/>
+    <w:lsdException w:name="footnote text" w:semiHidden="1" w:unhideWhenUsed="1"/>
+    <w:lsdException w:name="annotation text" w:semiHidden="1" w:unhideWhenUsed="1"/>
+    <w:lsdException w:name="header" w:semiHidden="1" w:unhideWhenUsed="1"/>
+    <w:lsdException w:name="footer" w:semiHidden="1" w:unhideWhenUsed="1"/>
+    <w:lsdException w:name="index heading" w:semiHidden="1" w:unhideWhenUsed="1"/>
+    <w:lsdException w:name="caption" w:semiHidden="1" w:uiPriority="35" w:unhideWhenUsed="1" w:qFormat="1"/>
+    <w:lsdException w:name="table of figures" w:semiHidden="1" w:unhideWhenUsed="1"/>
+    <w:lsdException w:name="envelope address" w:semiHidden="1" w:unhideWhenUsed="1"/>
+    <w:lsdException w:name="envelope return" w:semiHidden="1" w:unhideWhenUsed="1"/>
+    <w:lsdException w:name="footnote reference" w:semiHidden="1" w:unhideWhenUsed="1"/>
+    <w:lsdException w:name="annotation reference" w:semiHidden="1" w:unhideWhenUsed="1"/>
+    <w:lsdException w:name="line number" w:semiHidden="1" w:unhideWhenUsed="1"/>
+    <w:lsdException w:name="page number" w:semiHidden="1" w:unhideWhenUsed="1"/>
+    <w:lsdException w:name="endnote reference" w:semiHidden="1" w:unhideWhenUsed="1"/>
+    <w:lsdException w:name="endnote text" w:semiHidden="1" w:unhideWhenUsed="1"/>
+    <w:lsdException w:name="table of authorities" w:semiHidden="1" w:unhideWhenUsed="1"/>
+    <w:lsdException w:name="macro" w:semiHidden="1" w:unhideWhenUsed="1"/>
+    <w:lsdException w:name="toa heading" w:semiHidden="1" w:unhideWhenUsed="1"/>
+    <w:lsdException w:name="List" w:semiHidden="1" w:unhideWhenUsed="1"/>
+    <w:lsdException w:name="List Bullet" w:semiHidden="1" w:unhideWhenUsed="1"/>
+    <w:lsdException w:name="List Number" w:semiHidden="1" w:unhideWhenUsed="1"/>
+    <w:lsdException w:name="List 2" w:semiHidden="1" w:unhideWhenUsed="1"/>
+    <w:lsdException w:name="List 3" w:semiHidden="1" w:unhideWhenUsed="1"/>
+    <w:lsdException w:name="List 4" w:semiHidden="1" w:unhideWhenUsed="1"/>
+    <w:lsdException w:name="List 5" w:semiHidden="1" w:unhideWhenUsed="1"/>
+    <w:lsdException w:name="List Bullet 2" w:semiHidden="1" w:unhideWhenUsed="1"/>
+    <w:lsdException w:name="List Bullet 3" w:semiHidden="1" w:unhideWhenUsed="1"/>
+    <w:lsdException w:name="List Bullet 4" w:semiHidden="1" w:unhideWhenUsed="1"/>
+    <w:lsdException w:name="List Bullet 5" w:semiHidden="1" w:unhideWhenUsed="1"/>
+    <w:lsdException w:name="List Number 2" w:semiHidden="1" w:unhideWhenUsed="1"/>
+    <w:lsdException w:name="List Number 3" w:semiHidden="1" w:unhideWhenUsed="1"/>
+    <w:lsdException w:name="List Number 4" w:semiHidden="1" w:unhideWhenUsed="1"/>
+    <w:lsdException w:name="List Number 5" w:semiHidden="1" w:unhideWhenUsed="1"/>
+    <w:lsdException w:name="Title" w:uiPriority="10" w:qFormat="1"/>
+    <w:lsdException w:name="Closing" w:semiHidden="1" w:unhideWhenUsed="1"/>
+    <w:lsdException w:name="Signature" w:semiHidden="1" w:unhideWhenUsed="1"/>
+    <w:lsdException w:name="Default Paragraph Font" w:semiHidden="1" w:uiPriority="1" w:unhideWhenUsed="1"/>
+    <w:lsdException w:name="Body Text" w:semiHidden="1" w:unhideWhenUsed="1"/>
+    <w:lsdException w:name="Body Text Indent" w:semiHidden="1" w:unhideWhenUsed="1"/>
+    <w:lsdException w:name="List Continue" w:semiHidden="1" w:unhideWhenUsed="1"/>
+    <w:lsdException w:name="List Continue 2" w:semiHidden="1" w:unhideWhenUsed="1"/>
+    <w:lsdException w:name="List Continue 3" w:semiHidden="1" w:unhideWhenUsed="1"/>
+    <w:lsdException w:name="List Continue 4" w:semiHidden="1" w:unhideWhenUsed="1"/>
+    <w:lsdException w:name="List Continue 5" w:semiHidden="1" w:unhideWhenUsed="1"/>
+    <w:lsdException w:name="Message Header" w:semiHidden="1" w:unhideWhenUsed="1"/>
+    <w:lsdException w:name="Subtitle" w:uiPriority="11" w:qFormat="1"/>
+    <w:lsdException w:name="Salutation" w:semiHidden="1" w:unhideWhenUsed="1"/>
+    <w:lsdException w:name="Date" w:semiHidden="1" w:unhideWhenUsed="1"/>
+    <w:lsdException w:name="Body Text First Indent" w:semiHidden="1" w:unhideWhenUsed="1"/>
+    <w:lsdException w:name="Body Text First Indent 2" w:semiHidden="1" w:unhideWhenUsed="1"/>
+    <w:lsdException w:name="Note Heading" w:semiHidden="1" w:unhideWhenUsed="1"/>
+    <w:lsdException w:name="Body Text 2" w:semiHidden="1" w:unhideWhenUsed="1"/>
+    <w:lsdException w:name="Body Text 3" w:semiHidden="1" w:unhideWhenUsed="1"/>
+    <w:lsdException w:name="Body Text Indent 2" w:semiHidden="1" w:unhideWhenUsed="1"/>
+    <w:lsdException w:name="Body Text Indent 3" w:semiHidden="1" w:unhideWhenUsed="1"/>
+    <w:lsdException w:name="Block Text" w:semiHidden="1" w:unhideWhenUsed="1"/>
+    <w:lsdException w:name="Hyperlink" w:semiHidden="1" w:unhideWhenUsed="1"/>
+    <w:lsdException w:name="FollowedHyperlink" w:semiHidden="1" w:unhideWhenUsed="1"/>
+    <w:lsdException w:name="Strong" w:uiPriority="22" w:qFormat="1"/>
+    <w:lsdException w:name="Emphasis" w:uiPriority="20" w:qFormat="1"/>
+    <w:lsdException w:name="Document Map" w:semiHidden="1" w:unhideWhenUsed="1"/>
+    <w:lsdException w:name="Plain Text" w:semiHidden="1" w:unhideWhenUsed="1"/>
+    <w:lsdException w:name="E-mail Signature" w:semiHidden="1" w:unhideWhenUsed="1"/>
+    <w:lsdException w:name="HTML Top of Form" w:semiHidden="1" w:unhideWhenUsed="1"/>
+    <w:lsdException w:name="HTML Bottom of Form" w:semiHidden="1" w:unhideWhenUsed="1"/>
+    <w:lsdException w:name="Normal (Web)" w:semiHidden="1" w:unhideWhenUsed="1"/>
+    <w:lsdException w:name="HTML Acronym" w:semiHidden="1" w:unhideWhenUsed="1"/>
+    <w:lsdException w:name="HTML Address" w:semiHidden="1" w:unhideWhenUsed="1"/>
+    <w:lsdException w:name="HTML Cite" w:semiHidden="1" w:unhideWhenUsed="1"/>
+    <w:lsdException w:name="HTML Code" w:semiHidden="1" w:unhideWhenUsed="1"/>
+    <w:lsdException w:name="HTML Definition" w:semiHidden="1" w:unhideWhenUsed="1"/>
+    <w:lsdException w:name="HTML Keyboard" w:semiHidden="1" w:unhideWhenUsed="1"/>
+    <w:lsdException w:name="HTML Preformatted" w:semiHidden="1" w:unhideWhenUsed="1"/>
+    <w:lsdException w:name="HTML Sample" w:semiHidden="1" w:unhideWhenUsed="1"/>
+    <w:lsdException w:name="HTML Typewriter" w:semiHidden="1" w:unhideWhenUsed="1"/>
+    <w:lsdException w:name="HTML Variable" w:semiHidden="1" w:unhideWhenUsed="1"/>
+    <w:lsdException w:name="Normal Table" w:semiHidden="1" w:unhideWhenUsed="1"/>
+    <w:lsdException w:name="annotation subject" w:semiHidden="1" w:unhideWhenUsed="1"/>
+    <w:lsdException w:name="No List" w:semiHidden="1" w:unhideWhenUsed="1"/>
+    <w:lsdException w:name="Outline List 1" w:semiHidden="1" w:unhideWhenUsed="1"/>
+    <w:lsdException w:name="Outline List 2" w:semiHidden="1" w:unhideWhenUsed="1"/>
+    <w:lsdException w:name="Outline List 3" w:semiHidden="1" w:unhideWhenUsed="1"/>
+    <w:lsdException w:name="Table Simple 1" w:semiHidden="1" w:unhideWhenUsed="1"/>
+    <w:lsdException w:name="Table Simple 2" w:semiHidden="1" w:unhideWhenUsed="1"/>
+    <w:lsdException w:name="Table Simple 3" w:semiHidden="1" w:unhideWhenUsed="1"/>
+    <w:lsdException w:name="Table Classic 1" w:semiHidden="1" w:unhideWhenUsed="1"/>
+    <w:lsdException w:name="Table Classic 2" w:semiHidden="1" w:unhideWhenUsed="1"/>
+    <w:lsdException w:name="Table Classic 3" w:semiHidden="1" w:unhideWhenUsed="1"/>
+    <w:lsdException w:name="Table Classic 4" w:semiHidden="1" w:unhideWhenUsed="1"/>
+    <w:lsdException w:name="Table Colorful 1" w:semiHidden="1" w:unhideWhenUsed="1"/>
+    <w:lsdException w:name="Table Colorful 2" w:semiHidden="1" w:unhideWhenUsed="1"/>
+    <w:lsdException w:name="Table Colorful 3" w:semiHidden="1" w:unhideWhenUsed="1"/>
+    <w:lsdException w:name="Table Columns 1" w:semiHidden="1" w:unhideWhenUsed="1"/>
+    <w:lsdException w:name="Table Columns 2" w:semiHidden="1" w:unhideWhenUsed="1"/>
+    <w:lsdException w:name="Table Columns 3" w:semiHidden="1" w:unhideWhenUsed="1"/>
+    <w:lsdException w:name="Table Columns 4" w:semiHidden="1" w:unhideWhenUsed="1"/>
+    <w:lsdException w:name="Table Columns 5" w:semiHidden="1" w:unhideWhenUsed="1"/>
+    <w:lsdException w:name="Table Grid 1" w:semiHidden="1" w:unhideWhenUsed="1"/>
+    <w:lsdException w:name="Table Grid 2" w:semiHidden="1" w:unhideWhenUsed="1"/>
+    <w:lsdException w:name="Table Grid 3" w:semiHidden="1" w:unhideWhenUsed="1"/>
+    <w:lsdException w:name="Table Grid 4" w:semiHidden="1" w:unhideWhenUsed="1"/>
+    <w:lsdException w:name="Table Grid 5" w:semiHidden="1" w:unhideWhenUsed="1"/>
+    <w:lsdException w:name="Table Grid 6" w:semiHidden="1" w:unhideWhenUsed="1"/>
+    <w:lsdException w:name="Table Grid 7" w:semiHidden="1" w:unhideWhenUsed="1"/>
+    <w:lsdException w:name="Table Grid 8" w:semiHidden="1" w:unhideWhenUsed="1"/>
+    <w:lsdException w:name="Table List 1" w:semiHidden="1" w:unhideWhenUsed="1"/>
+    <w:lsdException w:name="Table List 2" w:semiHidden="1" w:unhideWhenUsed="1"/>
+    <w:lsdException w:name="Table List 3" w:semiHidden="1" w:unhideWhenUsed="1"/>
+    <w:lsdException w:name="Table List 4" w:semiHidden="1" w:unhideWhenUsed="1"/>
+    <w:lsdException w:name="Table List 5" w:semiHidden="1" w:unhideWhenUsed="1"/>
+    <w:lsdException w:name="Table List 6" w:semiHidden="1" w:unhideWhenUsed="1"/>
+    <w:lsdException w:name="Table List 7" w:semiHidden="1" w:unhideWhenUsed="1"/>
+    <w:lsdException w:name="Table List 8" w:semiHidden="1" w:unhideWhenUsed="1"/>
+    <w:lsdException w:name="Table 3D effects 1" w:semiHidden="1" w:unhideWhenUsed="1"/>
+    <w:lsdException w:name="Table 3D effects 2" w:semiHidden="1" w:unhideWhenUsed="1"/>
+    <w:lsdException w:name="Table 3D effects 3" w:semiHidden="1" w:unhideWhenUsed="1"/>
+    <w:lsdException w:name="Table Contemporary" w:semiHidden="1" w:unhideWhenUsed="1"/>
+    <w:lsdException w:name="Table Elegant" w:semiHidden="1" w:unhideWhenUsed="1"/>
+    <w:lsdException w:name="Table Professional" w:semiHidden="1" w:unhideWhenUsed="1"/>
+    <w:lsdException w:name="Table Subtle 1" w:semiHidden="1" w:unhideWhenUsed="1"/>
+    <w:lsdException w:name="Table Subtle 2" w:semiHidden="1" w:unhideWhenUsed="1"/>
+    <w:lsdException w:name="Table Web 1" w:semiHidden="1" w:unhideWhenUsed="1"/>
+    <w:lsdException w:name="Table Web 2" w:semiHidden="1" w:unhideWhenUsed="1"/>
+    <w:lsdException w:name="Table Web 3" w:semiHidden="1" w:unhideWhenUsed="1"/>
+    <w:lsdException w:name="Balloon Text" w:semiHidden="1" w:unhideWhenUsed="1"/>
+    <w:lsdException w:name="Table Grid" w:semiHidden="1" w:uiPriority="39" w:unhideWhenUsed="1"/>
+    <w:lsdException w:name="Table Theme" w:semiHidden="1" w:unhideWhenUsed="1"/>
+    <w:lsdException w:name="Placeholder Text" w:semiHidden="1"/>
+    <w:lsdException w:name="No Spacing" w:uiPriority="1" w:qFormat="1"/>
+    <w:lsdException w:name="Light Shading" w:uiPriority="60"/>
+    <w:lsdException w:name="Light List" w:uiPriority="61"/>
+    <w:lsdException w:name="Light Grid" w:uiPriority="62"/>
+    <w:lsdException w:name="Medium Shading 1" w:uiPriority="63"/>
+    <w:lsdException w:name="Medium Shading 2" w:uiPriority="64"/>
+    <w:lsdException w:name="Medium List 1" w:uiPriority="65"/>
+    <w:lsdException w:name="Medium List 2" w:uiPriority="66"/>
+    <w:lsdException w:name="Medium Grid 1" w:uiPriority="67"/>
+    <w:lsdException w:name="Medium Grid 2" w:uiPriority="68"/>
+    <w:lsdException w:name="Medium Grid 3" w:uiPriority="69"/>
+    <w:lsdException w:name="Dark List" w:uiPriority="70"/>
+    <w:lsdException w:name="Colorful Shading" w:uiPriority="71"/>
+    <w:lsdException w:name="Colorful List" w:uiPriority="72"/>
+    <w:lsdException w:name="Colorful Grid" w:uiPriority="73"/>
+    <w:lsdException w:name="Light Shading Accent 1" w:uiPriority="60"/>
+    <w:lsdException w:name="Light List Accent 1" w:uiPriority="61"/>
+    <w:lsdException w:name="Light Grid Accent 1" w:uiPriority="62"/>
+    <w:lsdException w:name="Medium Shading 1 Accent 1" w:uiPriority="63"/>
+    <w:lsdException w:name="Medium Shading 2 Accent 1" w:uiPriority="64"/>
+    <w:lsdException w:name="Medium List 1 Accent 1" w:uiPriority="65"/>
+    <w:lsdException w:name="Revision" w:semiHidden="1"/>
+    <w:lsdException w:name="List Paragraph" w:uiPriority="34" w:qFormat="1"/>
+    <w:lsdException w:name="Quote" w:uiPriority="29" w:qFormat="1"/>
+    <w:lsdException w:name="Intense Quote" w:uiPriority="30" w:qFormat="1"/>
+    <w:lsdException w:name="Medium List 2 Accent 1" w:uiPriority="66"/>
+    <w:lsdException w:name="Medium Grid 1 Accent 1" w:uiPriority="67"/>
+    <w:lsdException w:name="Medium Grid 2 Accent 1" w:uiPriority="68"/>
+    <w:lsdException w:name="Medium Grid 3 Accent 1" w:uiPriority="69"/>
+    <w:lsdException w:name="Dark List Accent 1" w:uiPriority="70"/>
+    <w:lsdException w:name="Colorful Shading Accent 1" w:uiPriority="71"/>
+    <w:lsdException w:name="Colorful List Accent 1" w:uiPriority="72"/>
+    <w:lsdException w:name="Colorful Grid Accent 1" w:uiPriority="73"/>
+    <w:lsdException w:name="Light Shading Accent 2" w:uiPriority="60"/>
+    <w:lsdException w:name="Light List Accent 2" w:uiPriority="61"/>
+    <w:lsdException w:name="Light Grid Accent 2" w:uiPriority="62"/>
+    <w:lsdException w:name="Medium Shading 1 Accent 2" w:uiPriority="63"/>
+    <w:lsdException w:name="Medium Shading 2 Accent 2" w:uiPriority="64"/>
+    <w:lsdException w:name="Medium List 1 Accent 2" w:uiPriority="65"/>
+    <w:lsdException w:name="Medium List 2 Accent 2" w:uiPriority="66"/>
+    <w:lsdException w:name="Medium Grid 1 Accent 2" w:uiPriority="67"/>
+    <w:lsdException w:name="Medium Grid 2 Accent 2" w:uiPriority="68"/>
+    <w:lsdException w:name="Medium Grid 3 Accent 2" w:uiPriority="69"/>
+    <w:lsdException w:name="Dark List Accent 2" w:uiPriority="70"/>
+    <w:lsdException w:name="Colorful Shading Accent 2" w:uiPriority="71"/>
+    <w:lsdException w:name="Colorful List Accent 2" w:uiPriority="72"/>
+    <w:lsdException w:name="Colorful Grid Accent 2" w:uiPriority="73"/>
+    <w:lsdException w:name="Light Shading Accent 3" w:uiPriority="60"/>
+    <w:lsdException w:name="Light List Accent 3" w:uiPriority="61"/>
+    <w:lsdException w:name="Light Grid Accent 3" w:uiPriority="62"/>
+    <w:lsdException w:name="Medium Shading 1 Accent 3" w:uiPriority="63"/>
+    <w:lsdException w:name="Medium Shading 2 Accent 3" w:uiPriority="64"/>
+    <w:lsdException w:name="Medium List 1 Accent 3" w:uiPriority="65"/>
+    <w:lsdException w:name="Medium List 2 Accent 3" w:uiPriority="66"/>
+    <w:lsdException w:name="Medium Grid 1 Accent 3" w:uiPriority="67"/>
+    <w:lsdException w:name="Medium Grid 2 Accent 3" w:uiPriority="68"/>
+    <w:lsdException w:name="Medium Grid 3 Accent 3" w:uiPriority="69"/>
+    <w:lsdException w:name="Dark List Accent 3" w:uiPriority="70"/>
+    <w:lsdException w:name="Colorful Shading Accent 3" w:uiPriority="71"/>
+    <w:lsdException w:name="Colorful List Accent 3" w:uiPriority="72"/>
+    <w:lsdException w:name="Colorful Grid Accent 3" w:uiPriority="73"/>
+    <w:lsdException w:name="Light Shading Accent 4" w:uiPriority="60"/>
+    <w:lsdException w:name="Light List Accent 4" w:uiPriority="61"/>
+    <w:lsdException w:name="Light Grid Accent 4" w:uiPriority="62"/>
+    <w:lsdException w:name="Medium Shading 1 Accent 4" w:uiPriority="63"/>
+    <w:lsdException w:name="Medium Shading 2 Accent 4" w:uiPriority="64"/>
+    <w:lsdException w:name="Medium List 1 Accent 4" w:uiPriority="65"/>
+    <w:lsdException w:name="Medium List 2 Accent 4" w:uiPriority="66"/>
+    <w:lsdException w:name="Medium Grid 1 Accent 4" w:uiPriority="67"/>
+    <w:lsdException w:name="Medium Grid 2 Accent 4" w:uiPriority="68"/>
+    <w:lsdException w:name="Medium Grid 3 Accent 4" w:uiPriority="69"/>
+    <w:lsdException w:name="Dark List Accent 4" w:uiPriority="70"/>
+    <w:lsdException w:name="Colorful Shading Accent 4" w:uiPriority="71"/>
+    <w:lsdException w:name="Colorful List Accent 4" w:uiPriority="72"/>
+    <w:lsdException w:name="Colorful Grid Accent 4" w:uiPriority="73"/>
+    <w:lsdException w:name="Light Shading Accent 5" w:uiPriority="60"/>
+    <w:lsdException w:name="Light List Accent 5" w:uiPriority="61"/>
+    <w:lsdException w:name="Light Grid Accent 5" w:uiPriority="62"/>
+    <w:lsdException w:name="Medium Shading 1 Accent 5" w:uiPriority="63"/>
+    <w:lsdException w:name="Medium Shading 2 Accent 5" w:uiPriority="64"/>
+    <w:lsdException w:name="Medium List 1 Accent 5" w:uiPriority="65"/>
+    <w:lsdException w:name="Medium List 2 Accent 5" w:uiPriority="66"/>
+    <w:lsdException w:name="Medium Grid 1 Accent 5" w:uiPriority="67"/>
+    <w:lsdException w:name="Medium Grid 2 Accent 5" w:uiPriority="68"/>
+    <w:lsdException w:name="Medium Grid 3 Accent 5" w:uiPriority="69"/>
+    <w:lsdException w:name="Dark List Accent 5" w:uiPriority="70"/>
+    <w:lsdException w:name="Colorful Shading Accent 5" w:uiPriority="71"/>
+    <w:lsdException w:name="Colorful List Accent 5" w:uiPriority="72"/>
+    <w:lsdException w:name="Colorful Grid Accent 5" w:uiPriority="73"/>
+    <w:lsdException w:name="Light Shading Accent 6" w:uiPriority="60"/>
+    <w:lsdException w:name="Light List Accent 6" w:uiPriority="61"/>
+    <w:lsdException w:name="Light Grid Accent 6" w:uiPriority="62"/>
+    <w:lsdException w:name="Medium Shading 1 Accent 6" w:uiPriority="63"/>
+    <w:lsdException w:name="Medium Shading 2 Accent 6" w:uiPriority="64"/>
+    <w:lsdException w:name="Medium List 1 Accent 6" w:uiPriority="65"/>
+    <w:lsdException w:name="Medium List 2 Accent 6" w:uiPriority="66"/>
+    <w:lsdException w:name="Medium Grid 1 Accent 6" w:uiPriority="67"/>
+    <w:lsdException w:name="Medium Grid 2 Accent 6" w:uiPriority="68"/>
+    <w:lsdException w:name="Medium Grid 3 Accent 6" w:uiPriority="69"/>
+    <w:lsdException w:name="Dark List Accent 6" w:uiPriority="70"/>
+    <w:lsdException w:name="Colorful Shading Accent 6" w:uiPriority="71"/>
+    <w:lsdException w:name="Colorful List Accent 6" w:uiPriority="72"/>
+    <w:lsdException w:name="Colorful Grid Accent 6" w:uiPriority="73"/>
+    <w:lsdException w:name="Subtle Emphasis" w:uiPriority="19" w:qFormat="1"/>
+    <w:lsdException w:name="Intense Emphasis" w:uiPriority="21" w:qFormat="1"/>
+    <w:lsdException w:name="Subtle Reference" w:uiPriority="31" w:qFormat="1"/>
+    <w:lsdException w:name="Intense Reference" w:uiPriority="32" w:qFormat="1"/>
+    <w:lsdException w:name="Book Title" w:uiPriority="33" w:qFormat="1"/>
+    <w:lsdException w:name="Bibliography" w:semiHidden="1" w:uiPriority="37" w:unhideWhenUsed="1"/>
+    <w:lsdException w:name="TOC Heading" w:semiHidden="1" w:uiPriority="39" w:unhideWhenUsed="1" w:qFormat="1"/>
+    <w:lsdException w:name="Plain Table 1" w:uiPriority="41"/>
+    <w:lsdException w:name="Plain Table 2" w:uiPriority="42"/>
+    <w:lsdException w:name="Plain Table 3" w:uiPriority="43"/>
+    <w:lsdException w:name="Plain Table 4" w:uiPriority="44"/>
+    <w:lsdException w:name="Plain Table 5" w:uiPriority="45"/>
+    <w:lsdException w:name="Grid Table Light" w:uiPriority="40"/>
+    <w:lsdException w:name="Grid Table 1 Light" w:uiPriority="46"/>
+    <w:lsdException w:name="Grid Table 2" w:uiPriority="47"/>
+    <w:lsdException w:name="Grid Table 3" w:uiPriority="48"/>
+    <w:lsdException w:name="Grid Table 4" w:uiPriority="49"/>
+    <w:lsdException w:name="Grid Table 5 Dark" w:uiPriority="50"/>
+    <w:lsdException w:name="Grid Table 6 Colorful" w:uiPriority="51"/>
+    <w:lsdException w:name="Grid Table 7 Colorful" w:uiPriority="52"/>
+    <w:lsdException w:name="Grid Table 1 Light Accent 1" w:uiPriority="46"/>
+    <w:lsdException w:name="Grid Table 2 Accent 1" w:uiPriority="47"/>
+    <w:lsdException w:name="Grid Table 3 Accent 1" w:uiPriority="48"/>
+    <w:lsdException w:name="Grid Table 4 Accent 1" w:uiPriority="49"/>
+    <w:lsdException w:name="Grid Table 5 Dark Accent 1" w:uiPriority="50"/>
+    <w:lsdException w:name="Grid Table 6 Colorful Accent 1" w:uiPriority="51"/>
+    <w:lsdException w:name="Grid Table 7 Colorful Accent 1" w:uiPriority="52"/>
+    <w:lsdException w:name="Grid Table 1 Light Accent 2" w:uiPriority="46"/>
+    <w:lsdException w:name="Grid Table 2 Accent 2" w:uiPriority="47"/>
+    <w:lsdException w:name="Grid Table 3 Accent 2" w:uiPriority="48"/>
+    <w:lsdException w:name="Grid Table 4 Accent 2" w:uiPriority="49"/>
+    <w:lsdException w:name="Grid Table 5 Dark Accent 2" w:uiPriority="50"/>
+    <w:lsdException w:name="Grid Table 6 Colorful Accent 2" w:uiPriority="51"/>
+    <w:lsdException w:name="Grid Table 7 Colorful Accent 2" w:uiPriority="52"/>
+    <w:lsdException w:name="Grid Table 1 Light Accent 3" w:uiPriority="46"/>
+    <w:lsdException w:name="Grid Table 2 Accent 3" w:uiPriority="47"/>
+    <w:lsdException w:name="Grid Table 3 Accent 3" w:uiPriority="48"/>
+    <w:lsdException w:name="Grid Table 4 Accent 3" w:uiPriority="49"/>
+    <w:lsdException w:name="Grid Table 5 Dark Accent 3" w:uiPriority="50"/>
+    <w:lsdException w:name="Grid Table 6 Colorful Accent 3" w:uiPriority="51"/>
+    <w:lsdException w:name="Grid Table 7 Colorful Accent 3" w:uiPriority="52"/>
+    <w:lsdException w:name="Grid Table 1 Light Accent 4" w:uiPriority="46"/>
+    <w:lsdException w:name="Grid Table 2 Accent 4" w:uiPriority="47"/>
+    <w:lsdException w:name="Grid Table 3 Accent 4" w:uiPriority="48"/>
+    <w:lsdException w:name="Grid Table 4 Accent 4" w:uiPriority="49"/>
+    <w:lsdException w:name="Grid Table 5 Dark Accent 4" w:uiPriority="50"/>
+    <w:lsdException w:name="Grid Table 6 Colorful Accent 4" w:uiPriority="51"/>
+    <w:lsdException w:name="Grid Table 7 Colorful Accent 4" w:uiPriority="52"/>
+    <w:lsdException w:name="Grid Table 1 Light Accent 5" w:uiPriority="46"/>
+    <w:lsdException w:name="Grid Table 2 Accent 5" w:uiPriority="47"/>
+    <w:lsdException w:name="Grid Table 3 Accent 5" w:uiPriority="48"/>
+    <w:lsdException w:name="Grid Table 4 Accent 5" w:uiPriority="49"/>
+    <w:lsdException w:name="Grid Table 5 Dark Accent 5" w:uiPriority="50"/>
+    <w:lsdException w:name="Grid Table 6 Colorful Accent 5" w:uiPriority="51"/>
+    <w:lsdException w:name="Grid Table 7 Colorful Accent 5" w:uiPriority="52"/>
+    <w:lsdException w:name="Grid Table 1 Light Accent 6" w:uiPriority="46"/>
+    <w:lsdException w:name="Grid Table 2 Accent 6" w:uiPriority="47"/>
+    <w:lsdException w:name="Grid Table 3 Accent 6" w:uiPriority="48"/>
+    <w:lsdException w:name="Grid Table 4 Accent 6" w:uiPriority="49"/>
+    <w:lsdException w:name="Grid Table 5 Dark Accent 6" w:uiPriority="50"/>
+    <w:lsdException w:name="Grid Table 6 Colorful Accent 6" w:uiPriority="51"/>
+    <w:lsdException w:name="Grid Table 7 Colorful Accent 6" w:uiPriority="52"/>
+    <w:lsdException w:name="List Table 1 Light" w:uiPriority="46"/>
+    <w:lsdException w:name="List Table 2" w:uiPriority="47"/>
+    <w:lsdException w:name="List Table 3" w:uiPriority="48"/>
+    <w:lsdException w:name="List Table 4" w:uiPriority="49"/>
+    <w:lsdException w:name="List Table 5 Dark" w:uiPriority="50"/>
+    <w:lsdException w:name="List Table 6 Colorful" w:uiPriority="51"/>
+    <w:lsdException w:name="List Table 7 Colorful" w:uiPriority="52"/>
+    <w:lsdException w:name="List Table 1 Light Accent 1" w:uiPriority="46"/>
+    <w:lsdException w:name="List Table 2 Accent 1" w:uiPriority="47"/>
+    <w:lsdException w:name="List Table 3 Accent 1" w:uiPriority="48"/>
+    <w:lsdException w:name="List Table 4 Accent 1" w:uiPriority="49"/>
+    <w:lsdException w:name="List Table 5 Dark Accent 1" w:uiPriority="50"/>
+    <w:lsdException w:name="List Table 6 Colorful Accent 1" w:uiPriority="51"/>
+    <w:lsdException w:name="List Table 7 Colorful Accent 1" w:uiPriority="52"/>
+    <w:lsdException w:name="List Table 1 Light Accent 2" w:uiPriority="46"/>
+    <w:lsdException w:name="List Table 2 Accent 2" w:uiPriority="47"/>
+    <w:lsdException w:name="List Table 3 Accent 2" w:uiPriority="48"/>
+    <w:lsdException w:name="List Table 4 Accent 2" w:uiPriority="49"/>
+    <w:lsdException w:name="List Table 5 Dark Accent 2" w:uiPriority="50"/>
+    <w:lsdException w:name="List Table 6 Colorful Accent 2" w:uiPriority="51"/>
+    <w:lsdException w:name="List Table 7 Colorful Accent 2" w:uiPriority="52"/>
+    <w:lsdException w:name="List Table 1 Light Accent 3" w:uiPriority="46"/>
+    <w:lsdException w:name="List Table 2 Accent 3" w:uiPriority="47"/>
+    <w:lsdException w:name="List Table 3 Accent 3" w:uiPriority="48"/>
+    <w:lsdException w:name="List Table 4 Accent 3" w:uiPriority="49"/>
+    <w:lsdException w:name="List Table 5 Dark Accent 3" w:uiPriority="50"/>
+    <w:lsdException w:name="List Table 6 Colorful Accent 3" w:uiPriority="51"/>
+    <w:lsdException w:name="List Table 7 Colorful Accent 3" w:uiPriority="52"/>
+    <w:lsdException w:name="List Table 1 Light Accent 4" w:uiPriority="46"/>
+    <w:lsdException w:name="List Table 2 Accent 4" w:uiPriority="47"/>
+    <w:lsdException w:name="List Table 3 Accent 4" w:uiPriority="48"/>
+    <w:lsdException w:name="List Table 4 Accent 4" w:uiPriority="49"/>
+    <w:lsdException w:name="List Table 5 Dark Accent 4" w:uiPriority="50"/>
+    <w:lsdException w:name="List Table 6 Colorful Accent 4" w:uiPriority="51"/>
+    <w:lsdException w:name="List Table 7 Colorful Accent 4" w:uiPriority="52"/>
+    <w:lsdException w:name="List Table 1 Light Accent 5" w:uiPriority="46"/>
+    <w:lsdException w:name="List Table 2 Accent 5" w:uiPriority="47"/>
+    <w:lsdException w:name="List Table 3 Accent 5" w:uiPriority="48"/>
+    <w:lsdException w:name="List Table 4 Accent 5" w:uiPriority="49"/>
+    <w:lsdException w:name="List Table 5 Dark Accent 5" w:uiPriority="50"/>
+    <w:lsdException w:name="List Table 6 Colorful Accent 5" w:uiPriority="51"/>
+    <w:lsdException w:name="List Table 7 Colorful Accent 5" w:uiPriority="52"/>
+    <w:lsdException w:name="List Table 1 Light Accent 6" w:uiPriority="46"/>
+    <w:lsdException w:name="List Table 2 Accent 6" w:uiPriority="47"/>
+    <w:lsdException w:name="List Table 3 Accent 6" w:uiPriority="48"/>
+    <w:lsdException w:name="List Table 4 Accent 6" w:uiPriority="49"/>
+    <w:lsdException w:name="List Table 5 Dark Accent 6" w:uiPriority="50"/>
+    <w:lsdException w:name="List Table 6 Colorful Accent 6" w:uiPriority="51"/>
+    <w:lsdException w:name="List Table 7 Colorful Accent 6" w:uiPriority="52"/>
+    <w:lsdException w:name="Mention" w:semiHidden="1" w:unhideWhenUsed="1"/>
+    <w:lsdException w:name="Smart Hyperlink" w:semiHidden="1" w:unhideWhenUsed="1"/>
   </w:latentStyles>
   <w:style w:type="paragraph" w:default="1" w:styleId="Normal">
     <w:name w:val="Normal"/>
@@ -8270,7 +8615,6 @@
     <w:uiPriority w:val="99"/>
     <w:semiHidden/>
     <w:unhideWhenUsed/>
-    <w:qFormat/>
     <w:tblPr>
       <w:tblInd w:w="0" w:type="dxa"/>
       <w:tblCellMar>
@@ -8645,7 +8989,7 @@
   <a:extraClrSchemeLst/>
   <a:extLst>
     <a:ext uri="{05A4C25C-085E-4340-85A3-A5531E510DB2}">
-      <thm15:themeFamily xmlns="" xmlns:thm15="http://schemas.microsoft.com/office/thememl/2012/main" name="Office Theme" id="{62F939B6-93AF-4DB8-9C6B-D6C7DFDC589F}" vid="{4A3C46E8-61CC-4603-A589-7422A47A8E4A}"/>
+      <thm15:themeFamily xmlns:thm15="http://schemas.microsoft.com/office/thememl/2012/main" name="Office Theme" id="{62F939B6-93AF-4DB8-9C6B-D6C7DFDC589F}" vid="{4A3C46E8-61CC-4603-A589-7422A47A8E4A}"/>
     </a:ext>
   </a:extLst>
 </a:theme>
@@ -8656,7 +9000,7 @@
 </file>
 
 <file path=customXml/itemProps1.xml><?xml version="1.0" encoding="utf-8"?>
-<ds:datastoreItem xmlns:ds="http://schemas.openxmlformats.org/officeDocument/2006/customXml" ds:itemID="{E866B8EA-CE21-4E39-ABD7-3535DA448C79}">
+<ds:datastoreItem xmlns:ds="http://schemas.openxmlformats.org/officeDocument/2006/customXml" ds:itemID="{3C6C4CC9-F900-4067-828E-A6FE74D83DB0}">
   <ds:schemaRefs>
     <ds:schemaRef ds:uri="http://schemas.openxmlformats.org/officeDocument/2006/bibliography"/>
   </ds:schemaRefs>

</xml_diff>